<commit_message>
Remove IntelliJ project files from version control
</commit_message>
<xml_diff>
--- a/🧱 Maze Generator.docx
+++ b/🧱 Maze Generator.docx
@@ -8,9 +8,9 @@
           <w:noProof/>
         </w:rPr>
         <w:drawing>
-          <wp:inline distT="0" distB="0" distL="0" distR="0" wp14:anchorId="4FD04002" wp14:editId="5DE7F306">
+          <wp:inline distT="0" distB="0" distL="0" distR="0" wp14:anchorId="4FD04002" wp14:editId="06CFE361">
             <wp:extent cx="5943600" cy="2947035"/>
-            <wp:effectExtent l="0" t="0" r="0" b="5715"/>
+            <wp:effectExtent l="95250" t="95250" r="95250" b="100965"/>
             <wp:docPr id="1261320340" name="Picture 1" descr="Output image"/>
             <wp:cNvGraphicFramePr>
               <a:graphicFrameLocks xmlns:a="http://schemas.openxmlformats.org/drawingml/2006/main" noChangeAspect="1"/>
@@ -45,10 +45,18 @@
                     <a:prstGeom prst="rect">
                       <a:avLst/>
                     </a:prstGeom>
-                    <a:noFill/>
-                    <a:ln>
-                      <a:noFill/>
+                    <a:ln w="88900" cap="sq" cmpd="thickThin">
+                      <a:solidFill>
+                        <a:srgbClr val="000000"/>
+                      </a:solidFill>
+                      <a:prstDash val="solid"/>
+                      <a:miter lim="800000"/>
                     </a:ln>
+                    <a:effectLst>
+                      <a:innerShdw blurRad="76200">
+                        <a:srgbClr val="000000"/>
+                      </a:innerShdw>
+                    </a:effectLst>
                   </pic:spPr>
                 </pic:pic>
               </a:graphicData>
@@ -66,200 +74,186 @@
       </w:pPr>
       <w:r>
         <w:rPr>
-          <w:rFonts w:ascii="Segoe UI Emoji" w:hAnsi="Segoe UI Emoji" w:cs="Segoe UI Emoji"/>
           <w:b/>
           <w:bCs/>
         </w:rPr>
-        <w:t>🧱</w:t>
-      </w:r>
-      <w:r>
+        <w:t>Maze Generator</w:t>
+      </w:r>
+    </w:p>
+    <w:p>
+      <w:pPr>
+        <w:numPr>
+          <w:ilvl w:val="0"/>
+          <w:numId w:val="8"/>
+        </w:numPr>
+      </w:pPr>
+      <w:r>
+        <w:t xml:space="preserve">Implement </w:t>
+      </w:r>
+      <w:proofErr w:type="spellStart"/>
+      <w:r>
+        <w:t>MazeGenerator</w:t>
+      </w:r>
+      <w:proofErr w:type="spellEnd"/>
+      <w:r>
+        <w:t xml:space="preserve"> class</w:t>
+      </w:r>
+    </w:p>
+    <w:p>
+      <w:pPr>
+        <w:numPr>
+          <w:ilvl w:val="0"/>
+          <w:numId w:val="8"/>
+        </w:numPr>
+      </w:pPr>
+      <w:r>
+        <w:t>Use seeded RNG to ensure reproducibility</w:t>
+      </w:r>
+    </w:p>
+    <w:p>
+      <w:pPr>
+        <w:numPr>
+          <w:ilvl w:val="0"/>
+          <w:numId w:val="8"/>
+        </w:numPr>
+      </w:pPr>
+      <w:r>
+        <w:t>Use a maze generation algorithm (e.g., Recursive Backtracking, Prim's)</w:t>
+      </w:r>
+    </w:p>
+    <w:p>
+      <w:pPr>
+        <w:numPr>
+          <w:ilvl w:val="0"/>
+          <w:numId w:val="8"/>
+        </w:numPr>
+      </w:pPr>
+      <w:r>
+        <w:t>Support variable maze dimensions (e.g., width, height)</w:t>
+      </w:r>
+    </w:p>
+    <w:p>
+      <w:pPr>
+        <w:numPr>
+          <w:ilvl w:val="0"/>
+          <w:numId w:val="8"/>
+        </w:numPr>
+      </w:pPr>
+      <w:r>
+        <w:t>Guarantee at least one valid path from start to finish</w:t>
+      </w:r>
+    </w:p>
+    <w:p>
+      <w:pPr>
+        <w:numPr>
+          <w:ilvl w:val="0"/>
+          <w:numId w:val="8"/>
+        </w:numPr>
+      </w:pPr>
+      <w:r>
+        <w:t>Output in a usable format (2D array, graph, etc.)</w:t>
+      </w:r>
+    </w:p>
+    <w:p>
+      <w:pPr>
         <w:rPr>
           <w:b/>
           <w:bCs/>
         </w:rPr>
-        <w:t xml:space="preserve"> Maze Generator</w:t>
-      </w:r>
-    </w:p>
-    <w:p>
-      <w:pPr>
-        <w:numPr>
-          <w:ilvl w:val="0"/>
-          <w:numId w:val="8"/>
-        </w:numPr>
-      </w:pPr>
-      <w:r>
-        <w:t xml:space="preserve">Implement </w:t>
-      </w:r>
-      <w:proofErr w:type="spellStart"/>
-      <w:r>
-        <w:t>MazeGenerator</w:t>
-      </w:r>
-      <w:proofErr w:type="spellEnd"/>
-      <w:r>
-        <w:t xml:space="preserve"> class</w:t>
-      </w:r>
-    </w:p>
-    <w:p>
-      <w:pPr>
-        <w:numPr>
-          <w:ilvl w:val="0"/>
-          <w:numId w:val="8"/>
-        </w:numPr>
-      </w:pPr>
-      <w:r>
-        <w:t>Use seeded RNG to ensure reproducibility</w:t>
-      </w:r>
-    </w:p>
-    <w:p>
-      <w:pPr>
-        <w:numPr>
-          <w:ilvl w:val="0"/>
-          <w:numId w:val="8"/>
-        </w:numPr>
-      </w:pPr>
-      <w:r>
-        <w:t>Use a maze generation algorithm (e.g., Recursive Backtracking, Prim's)</w:t>
-      </w:r>
-    </w:p>
-    <w:p>
-      <w:pPr>
-        <w:numPr>
-          <w:ilvl w:val="0"/>
-          <w:numId w:val="8"/>
-        </w:numPr>
-      </w:pPr>
-      <w:r>
-        <w:t>Support variable maze dimensions (e.g., width, height)</w:t>
-      </w:r>
-    </w:p>
-    <w:p>
-      <w:pPr>
-        <w:numPr>
-          <w:ilvl w:val="0"/>
-          <w:numId w:val="8"/>
-        </w:numPr>
-      </w:pPr>
-      <w:r>
-        <w:t>Guarantee at least one valid path from start to finish</w:t>
-      </w:r>
-    </w:p>
-    <w:p>
-      <w:pPr>
-        <w:numPr>
-          <w:ilvl w:val="0"/>
-          <w:numId w:val="8"/>
-        </w:numPr>
-      </w:pPr>
-      <w:r>
-        <w:t>Output in a usable format (2D array, graph, etc.)</w:t>
-      </w:r>
-    </w:p>
-    <w:p>
-      <w:pPr>
+      </w:pPr>
+      <w:r>
         <w:rPr>
           <w:b/>
           <w:bCs/>
         </w:rPr>
-      </w:pPr>
-      <w:r>
+        <w:t xml:space="preserve"> Maze Generator: JUnit Tests</w:t>
+      </w:r>
+    </w:p>
+    <w:p>
+      <w:pPr>
+        <w:numPr>
+          <w:ilvl w:val="0"/>
+          <w:numId w:val="9"/>
+        </w:numPr>
+      </w:pPr>
+      <w:r>
+        <w:t>Test: Same seed generates identical mazes</w:t>
+      </w:r>
+    </w:p>
+    <w:p>
+      <w:pPr>
+        <w:numPr>
+          <w:ilvl w:val="0"/>
+          <w:numId w:val="9"/>
+        </w:numPr>
+      </w:pPr>
+      <w:r>
+        <w:t>Test: Different seeds generate different mazes</w:t>
+      </w:r>
+    </w:p>
+    <w:p>
+      <w:pPr>
+        <w:numPr>
+          <w:ilvl w:val="0"/>
+          <w:numId w:val="9"/>
+        </w:numPr>
+      </w:pPr>
+      <w:r>
+        <w:t>Test: All cells are reachable (no isolated sections)</w:t>
+      </w:r>
+    </w:p>
+    <w:p>
+      <w:pPr>
+        <w:numPr>
+          <w:ilvl w:val="0"/>
+          <w:numId w:val="9"/>
+        </w:numPr>
+      </w:pPr>
+      <w:r>
+        <w:t>Test: Maze has a valid start and end point</w:t>
+      </w:r>
+    </w:p>
+    <w:p>
+      <w:pPr>
+        <w:numPr>
+          <w:ilvl w:val="0"/>
+          <w:numId w:val="9"/>
+        </w:numPr>
+      </w:pPr>
+      <w:r>
+        <w:t>Test: Invalid inputs (e.g., 0x0 or negative size) throw exceptions</w:t>
+      </w:r>
+    </w:p>
+    <w:p>
+      <w:r>
+        <w:pict w14:anchorId="4E77BDD0">
+          <v:rect id="_x0000_i1025" style="width:0;height:1.5pt" o:hralign="center" o:hrstd="t" o:hr="t" fillcolor="#a0a0a0" stroked="f"/>
+        </w:pict>
+      </w:r>
+    </w:p>
+    <w:p>
+      <w:pPr>
         <w:rPr>
           <w:rFonts w:ascii="Segoe UI Emoji" w:hAnsi="Segoe UI Emoji" w:cs="Segoe UI Emoji"/>
           <w:b/>
           <w:bCs/>
         </w:rPr>
-        <w:t>🧪</w:t>
-      </w:r>
-      <w:r>
+      </w:pPr>
+    </w:p>
+    <w:p>
+      <w:pPr>
         <w:rPr>
           <w:b/>
           <w:bCs/>
         </w:rPr>
-        <w:t xml:space="preserve"> Maze Generator: JUnit Tests</w:t>
-      </w:r>
-    </w:p>
-    <w:p>
-      <w:pPr>
-        <w:numPr>
-          <w:ilvl w:val="0"/>
-          <w:numId w:val="9"/>
-        </w:numPr>
-      </w:pPr>
-      <w:r>
-        <w:t>Test: Same seed generates identical mazes</w:t>
-      </w:r>
-    </w:p>
-    <w:p>
-      <w:pPr>
-        <w:numPr>
-          <w:ilvl w:val="0"/>
-          <w:numId w:val="9"/>
-        </w:numPr>
-      </w:pPr>
-      <w:r>
-        <w:t>Test: Different seeds generate different mazes</w:t>
-      </w:r>
-    </w:p>
-    <w:p>
-      <w:pPr>
-        <w:numPr>
-          <w:ilvl w:val="0"/>
-          <w:numId w:val="9"/>
-        </w:numPr>
-      </w:pPr>
-      <w:r>
-        <w:t>Test: All cells are reachable (no isolated sections)</w:t>
-      </w:r>
-    </w:p>
-    <w:p>
-      <w:pPr>
-        <w:numPr>
-          <w:ilvl w:val="0"/>
-          <w:numId w:val="9"/>
-        </w:numPr>
-      </w:pPr>
-      <w:r>
-        <w:t>Test: Maze has a valid start and end point</w:t>
-      </w:r>
-    </w:p>
-    <w:p>
-      <w:pPr>
-        <w:numPr>
-          <w:ilvl w:val="0"/>
-          <w:numId w:val="9"/>
-        </w:numPr>
-      </w:pPr>
-      <w:r>
-        <w:t>Test: Invalid inputs (e.g., 0x0 or negative size) throw exceptions</w:t>
-      </w:r>
-    </w:p>
-    <w:p>
-      <w:r>
-        <w:pict w14:anchorId="4E77BDD0">
-          <v:rect id="_x0000_i1025" style="width:0;height:1.5pt" o:hralign="center" o:hrstd="t" o:hr="t" fillcolor="#a0a0a0" stroked="f"/>
-        </w:pict>
-      </w:r>
-    </w:p>
-    <w:p>
-      <w:pPr>
+      </w:pPr>
+      <w:r>
         <w:rPr>
           <w:b/>
           <w:bCs/>
         </w:rPr>
-      </w:pPr>
-      <w:r>
-        <w:rPr>
-          <w:rFonts w:ascii="Segoe UI Emoji" w:hAnsi="Segoe UI Emoji" w:cs="Segoe UI Emoji"/>
-          <w:b/>
-          <w:bCs/>
-        </w:rPr>
-        <w:t>🧭</w:t>
-      </w:r>
-      <w:r>
-        <w:rPr>
-          <w:b/>
-          <w:bCs/>
-        </w:rPr>
-        <w:t xml:space="preserve"> Maze Solver (</w:t>
+        <w:lastRenderedPageBreak/>
+        <w:t>Maze Solver (</w:t>
       </w:r>
       <w:proofErr w:type="spellStart"/>
       <w:r>
@@ -305,7 +299,6 @@
         </w:numPr>
       </w:pPr>
       <w:r>
-        <w:lastRenderedPageBreak/>
         <w:t>Choose solving algorithm (e.g., BFS, DFS, A*, Right-hand rule)</w:t>
       </w:r>
     </w:p>
@@ -351,241 +344,209 @@
       </w:pPr>
       <w:r>
         <w:rPr>
-          <w:rFonts w:ascii="Segoe UI Emoji" w:hAnsi="Segoe UI Emoji" w:cs="Segoe UI Emoji"/>
           <w:b/>
           <w:bCs/>
         </w:rPr>
-        <w:t>🧪</w:t>
-      </w:r>
-      <w:r>
+        <w:t>Maze Solver: JUnit Tests</w:t>
+      </w:r>
+    </w:p>
+    <w:p>
+      <w:pPr>
+        <w:numPr>
+          <w:ilvl w:val="0"/>
+          <w:numId w:val="11"/>
+        </w:numPr>
+      </w:pPr>
+      <w:r>
+        <w:t>Test: Solver finds a path on a valid maze</w:t>
+      </w:r>
+    </w:p>
+    <w:p>
+      <w:pPr>
+        <w:numPr>
+          <w:ilvl w:val="0"/>
+          <w:numId w:val="11"/>
+        </w:numPr>
+      </w:pPr>
+      <w:r>
+        <w:t>Test: Solver finds the shortest path (A*)</w:t>
+      </w:r>
+    </w:p>
+    <w:p>
+      <w:pPr>
+        <w:numPr>
+          <w:ilvl w:val="0"/>
+          <w:numId w:val="11"/>
+        </w:numPr>
+      </w:pPr>
+      <w:r>
+        <w:t>Test: Solver handles mazes with dead ends correctly</w:t>
+      </w:r>
+    </w:p>
+    <w:p>
+      <w:pPr>
+        <w:numPr>
+          <w:ilvl w:val="0"/>
+          <w:numId w:val="11"/>
+        </w:numPr>
+      </w:pPr>
+      <w:r>
+        <w:t>Test: Solver completes within time limits</w:t>
+      </w:r>
+    </w:p>
+    <w:p>
+      <w:pPr>
+        <w:numPr>
+          <w:ilvl w:val="0"/>
+          <w:numId w:val="11"/>
+        </w:numPr>
+      </w:pPr>
+      <w:r>
+        <w:t>Test: Edge cases (1x1 maze, narrow paths, loops)</w:t>
+      </w:r>
+    </w:p>
+    <w:p>
+      <w:r>
+        <w:pict w14:anchorId="62B9C2EE">
+          <v:rect id="_x0000_i1026" style="width:0;height:1.5pt" o:hralign="center" o:hrstd="t" o:hr="t" fillcolor="#a0a0a0" stroked="f"/>
+        </w:pict>
+      </w:r>
+    </w:p>
+    <w:p>
+      <w:pPr>
         <w:rPr>
           <w:b/>
           <w:bCs/>
         </w:rPr>
-        <w:t xml:space="preserve"> Maze Solver: JUnit Tests</w:t>
-      </w:r>
-    </w:p>
-    <w:p>
-      <w:pPr>
-        <w:numPr>
-          <w:ilvl w:val="0"/>
-          <w:numId w:val="11"/>
-        </w:numPr>
-      </w:pPr>
-      <w:r>
-        <w:t>Test: Solver finds a path on a valid maze</w:t>
-      </w:r>
-    </w:p>
-    <w:p>
-      <w:pPr>
-        <w:numPr>
-          <w:ilvl w:val="0"/>
-          <w:numId w:val="11"/>
-        </w:numPr>
-      </w:pPr>
-      <w:r>
-        <w:t>Test: Solver finds the shortest path (A*)</w:t>
-      </w:r>
-    </w:p>
-    <w:p>
-      <w:pPr>
-        <w:numPr>
-          <w:ilvl w:val="0"/>
-          <w:numId w:val="11"/>
-        </w:numPr>
-      </w:pPr>
-      <w:r>
-        <w:t>Test: Solver handles mazes with dead ends correctly</w:t>
-      </w:r>
-    </w:p>
-    <w:p>
-      <w:pPr>
-        <w:numPr>
-          <w:ilvl w:val="0"/>
-          <w:numId w:val="11"/>
-        </w:numPr>
-      </w:pPr>
-      <w:r>
-        <w:t>Test: Solver completes within time limits</w:t>
-      </w:r>
-    </w:p>
-    <w:p>
-      <w:pPr>
-        <w:numPr>
-          <w:ilvl w:val="0"/>
-          <w:numId w:val="11"/>
-        </w:numPr>
-      </w:pPr>
-      <w:r>
-        <w:t>Test: Edge cases (1x1 maze, narrow paths, loops)</w:t>
-      </w:r>
-    </w:p>
-    <w:p>
-      <w:r>
-        <w:pict w14:anchorId="62B9C2EE">
-          <v:rect id="_x0000_i1026" style="width:0;height:1.5pt" o:hralign="center" o:hrstd="t" o:hr="t" fillcolor="#a0a0a0" stroked="f"/>
-        </w:pict>
-      </w:r>
-    </w:p>
-    <w:p>
-      <w:pPr>
+      </w:pPr>
+      <w:r>
         <w:rPr>
           <w:b/>
           <w:bCs/>
         </w:rPr>
-      </w:pPr>
-      <w:r>
-        <w:rPr>
-          <w:rFonts w:ascii="Segoe UI Emoji" w:hAnsi="Segoe UI Emoji" w:cs="Segoe UI Emoji"/>
-          <w:b/>
-          <w:bCs/>
-        </w:rPr>
-        <w:t>🧩</w:t>
-      </w:r>
-      <w:r>
+        <w:t>Maze Structure / Utilities</w:t>
+      </w:r>
+    </w:p>
+    <w:p>
+      <w:pPr>
+        <w:numPr>
+          <w:ilvl w:val="0"/>
+          <w:numId w:val="12"/>
+        </w:numPr>
+      </w:pPr>
+      <w:r>
+        <w:t xml:space="preserve">Define </w:t>
+      </w:r>
+      <w:proofErr w:type="spellStart"/>
+      <w:r>
+        <w:t>MazeCell</w:t>
+      </w:r>
+      <w:proofErr w:type="spellEnd"/>
+      <w:r>
+        <w:t xml:space="preserve"> class (walls, visited, etc.)</w:t>
+      </w:r>
+    </w:p>
+    <w:p>
+      <w:pPr>
+        <w:numPr>
+          <w:ilvl w:val="0"/>
+          <w:numId w:val="12"/>
+        </w:numPr>
+      </w:pPr>
+      <w:r>
+        <w:t>Create Maze class to wrap grid and logic</w:t>
+      </w:r>
+    </w:p>
+    <w:p>
+      <w:pPr>
+        <w:numPr>
+          <w:ilvl w:val="0"/>
+          <w:numId w:val="12"/>
+        </w:numPr>
+      </w:pPr>
+      <w:r>
+        <w:t>Add methods for cell access, entrance/exit setting</w:t>
+      </w:r>
+    </w:p>
+    <w:p>
+      <w:pPr>
+        <w:numPr>
+          <w:ilvl w:val="0"/>
+          <w:numId w:val="12"/>
+        </w:numPr>
+      </w:pPr>
+      <w:r>
+        <w:t>Optional: Export maze to text or JSON</w:t>
+      </w:r>
+    </w:p>
+    <w:p>
+      <w:pPr>
         <w:rPr>
           <w:b/>
           <w:bCs/>
         </w:rPr>
-        <w:t xml:space="preserve"> Maze Structure / Utilities</w:t>
-      </w:r>
-    </w:p>
-    <w:p>
-      <w:pPr>
-        <w:numPr>
-          <w:ilvl w:val="0"/>
-          <w:numId w:val="12"/>
-        </w:numPr>
-      </w:pPr>
-      <w:r>
-        <w:t xml:space="preserve">Define </w:t>
-      </w:r>
-      <w:proofErr w:type="spellStart"/>
-      <w:r>
-        <w:t>MazeCell</w:t>
-      </w:r>
-      <w:proofErr w:type="spellEnd"/>
-      <w:r>
-        <w:t xml:space="preserve"> class (walls, visited, etc.)</w:t>
-      </w:r>
-    </w:p>
-    <w:p>
-      <w:pPr>
-        <w:numPr>
-          <w:ilvl w:val="0"/>
-          <w:numId w:val="12"/>
-        </w:numPr>
-      </w:pPr>
-      <w:r>
-        <w:t>Create Maze class to wrap grid and logic</w:t>
-      </w:r>
-    </w:p>
-    <w:p>
-      <w:pPr>
-        <w:numPr>
-          <w:ilvl w:val="0"/>
-          <w:numId w:val="12"/>
-        </w:numPr>
-      </w:pPr>
-      <w:r>
-        <w:t>Add methods for cell access, entrance/exit setting</w:t>
-      </w:r>
-    </w:p>
-    <w:p>
-      <w:pPr>
-        <w:numPr>
-          <w:ilvl w:val="0"/>
-          <w:numId w:val="12"/>
-        </w:numPr>
-      </w:pPr>
-      <w:r>
-        <w:t>Optional: Export maze to text or JSON</w:t>
-      </w:r>
-    </w:p>
-    <w:p>
-      <w:pPr>
+      </w:pPr>
+      <w:r>
         <w:rPr>
           <w:b/>
           <w:bCs/>
         </w:rPr>
-      </w:pPr>
-      <w:r>
-        <w:rPr>
-          <w:rFonts w:ascii="Segoe UI Emoji" w:hAnsi="Segoe UI Emoji" w:cs="Segoe UI Emoji"/>
-          <w:b/>
-          <w:bCs/>
-        </w:rPr>
-        <w:t>🧪</w:t>
-      </w:r>
-      <w:r>
+        <w:t>Maze Structure: JUnit Tests</w:t>
+      </w:r>
+    </w:p>
+    <w:p>
+      <w:pPr>
+        <w:numPr>
+          <w:ilvl w:val="0"/>
+          <w:numId w:val="13"/>
+        </w:numPr>
+      </w:pPr>
+      <w:r>
+        <w:t>Test: Wall consistency between adjacent cells</w:t>
+      </w:r>
+    </w:p>
+    <w:p>
+      <w:pPr>
+        <w:numPr>
+          <w:ilvl w:val="0"/>
+          <w:numId w:val="13"/>
+        </w:numPr>
+      </w:pPr>
+      <w:r>
+        <w:t>Test: Correct number of walls per cell after generation</w:t>
+      </w:r>
+    </w:p>
+    <w:p>
+      <w:pPr>
+        <w:numPr>
+          <w:ilvl w:val="0"/>
+          <w:numId w:val="13"/>
+        </w:numPr>
+      </w:pPr>
+      <w:r>
+        <w:t>Test: Maze integrity after multiple generations</w:t>
+      </w:r>
+    </w:p>
+    <w:p>
+      <w:r>
+        <w:pict w14:anchorId="0B7813A8">
+          <v:rect id="_x0000_i1027" style="width:0;height:1.5pt" o:hralign="center" o:hrstd="t" o:hr="t" fillcolor="#a0a0a0" stroked="f"/>
+        </w:pict>
+      </w:r>
+    </w:p>
+    <w:p>
+      <w:pPr>
         <w:rPr>
           <w:b/>
           <w:bCs/>
         </w:rPr>
-        <w:t xml:space="preserve"> Maze Structure: JUnit Tests</w:t>
-      </w:r>
-    </w:p>
-    <w:p>
-      <w:pPr>
-        <w:numPr>
-          <w:ilvl w:val="0"/>
-          <w:numId w:val="13"/>
-        </w:numPr>
-      </w:pPr>
-      <w:r>
-        <w:t>Test: Wall consistency between adjacent cells</w:t>
-      </w:r>
-    </w:p>
-    <w:p>
-      <w:pPr>
-        <w:numPr>
-          <w:ilvl w:val="0"/>
-          <w:numId w:val="13"/>
-        </w:numPr>
-      </w:pPr>
-      <w:r>
-        <w:t>Test: Correct number of walls per cell after generation</w:t>
-      </w:r>
-    </w:p>
-    <w:p>
-      <w:pPr>
-        <w:numPr>
-          <w:ilvl w:val="0"/>
-          <w:numId w:val="13"/>
-        </w:numPr>
-      </w:pPr>
-      <w:r>
-        <w:t>Test: Maze integrity after multiple generations</w:t>
-      </w:r>
-    </w:p>
-    <w:p>
-      <w:r>
-        <w:pict w14:anchorId="0B7813A8">
-          <v:rect id="_x0000_i1027" style="width:0;height:1.5pt" o:hralign="center" o:hrstd="t" o:hr="t" fillcolor="#a0a0a0" stroked="f"/>
-        </w:pict>
-      </w:r>
-    </w:p>
-    <w:p>
-      <w:pPr>
+      </w:pPr>
+      <w:r>
         <w:rPr>
           <w:b/>
           <w:bCs/>
         </w:rPr>
-      </w:pPr>
-      <w:r>
-        <w:rPr>
-          <w:rFonts w:ascii="Segoe UI Emoji" w:hAnsi="Segoe UI Emoji" w:cs="Segoe UI Emoji"/>
-          <w:b/>
-          <w:bCs/>
-        </w:rPr>
-        <w:t>🧠</w:t>
-      </w:r>
-      <w:r>
-        <w:rPr>
-          <w:b/>
-          <w:bCs/>
-        </w:rPr>
-        <w:t xml:space="preserve"> Advanced / Stretch Goals</w:t>
+        <w:t>Advanced / Stretch Goals</w:t>
       </w:r>
     </w:p>
     <w:p>
@@ -618,6 +579,7 @@
         </w:numPr>
       </w:pPr>
       <w:r>
+        <w:lastRenderedPageBreak/>
         <w:t>Add multiple solving strategies (compare path lengths)</w:t>
       </w:r>
     </w:p>
@@ -640,7 +602,6 @@
         </w:numPr>
       </w:pPr>
       <w:r>
-        <w:lastRenderedPageBreak/>
         <w:t>Optional: GUI for maze animation or builder</w:t>
       </w:r>
     </w:p>
@@ -669,290 +630,242 @@
       </w:pPr>
       <w:r>
         <w:rPr>
-          <w:rFonts w:ascii="Segoe UI Emoji" w:hAnsi="Segoe UI Emoji" w:cs="Segoe UI Emoji"/>
           <w:b/>
           <w:bCs/>
         </w:rPr>
-        <w:t>🎯</w:t>
-      </w:r>
-      <w:r>
+        <w:t>Goal: Build a working A* solver on a 2D maze with uniform cost and no directional logic</w:t>
+      </w:r>
+    </w:p>
+    <w:p>
+      <w:pPr>
         <w:rPr>
           <w:b/>
           <w:bCs/>
         </w:rPr>
-        <w:t xml:space="preserve"> Goal: Build a working A* solver on a 2D maze with uniform cost and no directional logic</w:t>
-      </w:r>
-    </w:p>
-    <w:p>
-      <w:pPr>
+      </w:pPr>
+      <w:r>
         <w:rPr>
           <w:b/>
           <w:bCs/>
         </w:rPr>
-      </w:pPr>
-      <w:r>
-        <w:rPr>
-          <w:rFonts w:ascii="Segoe UI Emoji" w:hAnsi="Segoe UI Emoji" w:cs="Segoe UI Emoji"/>
-          <w:b/>
-          <w:bCs/>
-        </w:rPr>
-        <w:t>🔨</w:t>
-      </w:r>
-      <w:r>
+        <w:t>Features:</w:t>
+      </w:r>
+    </w:p>
+    <w:p>
+      <w:pPr>
+        <w:numPr>
+          <w:ilvl w:val="0"/>
+          <w:numId w:val="15"/>
+        </w:numPr>
+      </w:pPr>
+      <w:r>
+        <w:t xml:space="preserve">Maze is a grid (e.g., </w:t>
+      </w:r>
+      <w:proofErr w:type="spellStart"/>
+      <w:proofErr w:type="gramStart"/>
+      <w:r>
+        <w:t>MazeCell</w:t>
+      </w:r>
+      <w:proofErr w:type="spellEnd"/>
+      <w:r>
+        <w:t>[][</w:t>
+      </w:r>
+      <w:proofErr w:type="gramEnd"/>
+      <w:r>
+        <w:t>])</w:t>
+      </w:r>
+    </w:p>
+    <w:p>
+      <w:pPr>
+        <w:numPr>
+          <w:ilvl w:val="0"/>
+          <w:numId w:val="15"/>
+        </w:numPr>
+      </w:pPr>
+      <w:r>
+        <w:t>Walls block movement</w:t>
+      </w:r>
+    </w:p>
+    <w:p>
+      <w:pPr>
+        <w:numPr>
+          <w:ilvl w:val="0"/>
+          <w:numId w:val="15"/>
+        </w:numPr>
+      </w:pPr>
+      <w:r>
+        <w:t>A* searches using:</w:t>
+      </w:r>
+    </w:p>
+    <w:p>
+      <w:pPr>
+        <w:numPr>
+          <w:ilvl w:val="1"/>
+          <w:numId w:val="15"/>
+        </w:numPr>
+      </w:pPr>
+      <w:r>
+        <w:t>g(n) = steps from start</w:t>
+      </w:r>
+    </w:p>
+    <w:p>
+      <w:pPr>
+        <w:numPr>
+          <w:ilvl w:val="1"/>
+          <w:numId w:val="15"/>
+        </w:numPr>
+      </w:pPr>
+      <w:r>
+        <w:t>h(n) = Manhattan distance to goal</w:t>
+      </w:r>
+    </w:p>
+    <w:p>
+      <w:pPr>
+        <w:numPr>
+          <w:ilvl w:val="0"/>
+          <w:numId w:val="15"/>
+        </w:numPr>
+      </w:pPr>
+      <w:r>
+        <w:t>No turn penalties or inertia</w:t>
+      </w:r>
+    </w:p>
+    <w:p>
+      <w:pPr>
         <w:rPr>
           <w:b/>
           <w:bCs/>
         </w:rPr>
-        <w:t xml:space="preserve"> Features:</w:t>
-      </w:r>
-    </w:p>
-    <w:p>
-      <w:pPr>
-        <w:numPr>
-          <w:ilvl w:val="0"/>
-          <w:numId w:val="15"/>
-        </w:numPr>
-      </w:pPr>
-      <w:r>
-        <w:t xml:space="preserve">Maze is a grid (e.g., </w:t>
-      </w:r>
-      <w:proofErr w:type="spellStart"/>
-      <w:proofErr w:type="gramStart"/>
-      <w:r>
-        <w:t>MazeCell</w:t>
-      </w:r>
-      <w:proofErr w:type="spellEnd"/>
-      <w:r>
-        <w:t>[][</w:t>
-      </w:r>
-      <w:proofErr w:type="gramEnd"/>
-      <w:r>
-        <w:t>])</w:t>
-      </w:r>
-    </w:p>
-    <w:p>
-      <w:pPr>
-        <w:numPr>
-          <w:ilvl w:val="0"/>
-          <w:numId w:val="15"/>
-        </w:numPr>
-      </w:pPr>
-      <w:r>
-        <w:t>Walls block movement</w:t>
-      </w:r>
-    </w:p>
-    <w:p>
-      <w:pPr>
-        <w:numPr>
-          <w:ilvl w:val="0"/>
-          <w:numId w:val="15"/>
-        </w:numPr>
-      </w:pPr>
-      <w:r>
-        <w:t>A* searches using:</w:t>
-      </w:r>
-    </w:p>
-    <w:p>
-      <w:pPr>
-        <w:numPr>
-          <w:ilvl w:val="1"/>
-          <w:numId w:val="15"/>
-        </w:numPr>
-      </w:pPr>
-      <w:r>
-        <w:t>g(n) = steps from start</w:t>
-      </w:r>
-    </w:p>
-    <w:p>
-      <w:pPr>
-        <w:numPr>
-          <w:ilvl w:val="1"/>
-          <w:numId w:val="15"/>
-        </w:numPr>
-      </w:pPr>
-      <w:r>
-        <w:t>h(n) = Manhattan distance to goal</w:t>
-      </w:r>
-    </w:p>
-    <w:p>
-      <w:pPr>
-        <w:numPr>
-          <w:ilvl w:val="0"/>
-          <w:numId w:val="15"/>
-        </w:numPr>
-      </w:pPr>
-      <w:r>
-        <w:t>No turn penalties or inertia</w:t>
-      </w:r>
-    </w:p>
-    <w:p>
-      <w:pPr>
+      </w:pPr>
+      <w:r>
         <w:rPr>
           <w:b/>
           <w:bCs/>
         </w:rPr>
-      </w:pPr>
-      <w:r>
-        <w:rPr>
-          <w:rFonts w:ascii="Segoe UI Emoji" w:hAnsi="Segoe UI Emoji" w:cs="Segoe UI Emoji"/>
-          <w:b/>
-          <w:bCs/>
-        </w:rPr>
-        <w:t>✅</w:t>
-      </w:r>
-      <w:r>
+        <w:t>Completion Criteria:</w:t>
+      </w:r>
+    </w:p>
+    <w:p>
+      <w:pPr>
+        <w:numPr>
+          <w:ilvl w:val="0"/>
+          <w:numId w:val="16"/>
+        </w:numPr>
+      </w:pPr>
+      <w:proofErr w:type="spellStart"/>
+      <w:r>
+        <w:t>MouseBot</w:t>
+      </w:r>
+      <w:proofErr w:type="spellEnd"/>
+      <w:r>
+        <w:t xml:space="preserve"> finds shortest path reliably</w:t>
+      </w:r>
+    </w:p>
+    <w:p>
+      <w:pPr>
+        <w:numPr>
+          <w:ilvl w:val="0"/>
+          <w:numId w:val="16"/>
+        </w:numPr>
+      </w:pPr>
+      <w:r>
+        <w:t>Works for arbitrary maze sizes (e.g., 5x5, 10x10)</w:t>
+      </w:r>
+    </w:p>
+    <w:p>
+      <w:pPr>
+        <w:numPr>
+          <w:ilvl w:val="0"/>
+          <w:numId w:val="16"/>
+        </w:numPr>
+      </w:pPr>
+      <w:r>
+        <w:t>JUnit tests verify:</w:t>
+      </w:r>
+    </w:p>
+    <w:p>
+      <w:pPr>
+        <w:numPr>
+          <w:ilvl w:val="1"/>
+          <w:numId w:val="16"/>
+        </w:numPr>
+      </w:pPr>
+      <w:r>
+        <w:t>Path exists</w:t>
+      </w:r>
+    </w:p>
+    <w:p>
+      <w:pPr>
+        <w:numPr>
+          <w:ilvl w:val="1"/>
+          <w:numId w:val="16"/>
+        </w:numPr>
+      </w:pPr>
+      <w:r>
+        <w:t>Path is shortest</w:t>
+      </w:r>
+    </w:p>
+    <w:p>
+      <w:pPr>
+        <w:numPr>
+          <w:ilvl w:val="1"/>
+          <w:numId w:val="16"/>
+        </w:numPr>
+      </w:pPr>
+      <w:r>
+        <w:t>Maze is solved within a time limit</w:t>
+      </w:r>
+    </w:p>
+    <w:p>
+      <w:r>
+        <w:pict w14:anchorId="0089BAC4">
+          <v:rect id="_x0000_i1028" style="width:0;height:1.5pt" o:hralign="center" o:hrstd="t" o:hr="t" fillcolor="#a0a0a0" stroked="f"/>
+        </w:pict>
+      </w:r>
+    </w:p>
+    <w:p>
+      <w:pPr>
         <w:rPr>
           <w:b/>
           <w:bCs/>
         </w:rPr>
-        <w:t xml:space="preserve"> Completion Criteria:</w:t>
-      </w:r>
-    </w:p>
-    <w:p>
-      <w:pPr>
-        <w:numPr>
-          <w:ilvl w:val="0"/>
-          <w:numId w:val="16"/>
-        </w:numPr>
-      </w:pPr>
-      <w:proofErr w:type="spellStart"/>
-      <w:r>
-        <w:t>MouseBot</w:t>
-      </w:r>
-      <w:proofErr w:type="spellEnd"/>
-      <w:r>
-        <w:t xml:space="preserve"> finds shortest path reliably</w:t>
-      </w:r>
-    </w:p>
-    <w:p>
-      <w:pPr>
-        <w:numPr>
-          <w:ilvl w:val="0"/>
-          <w:numId w:val="16"/>
-        </w:numPr>
-      </w:pPr>
-      <w:r>
-        <w:t>Works for arbitrary maze sizes (e.g., 5x5, 10x10)</w:t>
-      </w:r>
-    </w:p>
-    <w:p>
-      <w:pPr>
-        <w:numPr>
-          <w:ilvl w:val="0"/>
-          <w:numId w:val="16"/>
-        </w:numPr>
-      </w:pPr>
-      <w:r>
-        <w:t>JUnit tests verify:</w:t>
-      </w:r>
-    </w:p>
-    <w:p>
-      <w:pPr>
-        <w:numPr>
-          <w:ilvl w:val="1"/>
-          <w:numId w:val="16"/>
-        </w:numPr>
-      </w:pPr>
-      <w:r>
-        <w:t>Path exists</w:t>
-      </w:r>
-    </w:p>
-    <w:p>
-      <w:pPr>
-        <w:numPr>
-          <w:ilvl w:val="1"/>
-          <w:numId w:val="16"/>
-        </w:numPr>
-      </w:pPr>
-      <w:r>
-        <w:t>Path is shortest</w:t>
-      </w:r>
-    </w:p>
-    <w:p>
-      <w:pPr>
-        <w:numPr>
-          <w:ilvl w:val="1"/>
-          <w:numId w:val="16"/>
-        </w:numPr>
-      </w:pPr>
-      <w:r>
-        <w:t>Maze is solved within a time limit</w:t>
-      </w:r>
-    </w:p>
-    <w:p>
-      <w:r>
-        <w:pict w14:anchorId="0089BAC4">
-          <v:rect id="_x0000_i1028" style="width:0;height:1.5pt" o:hralign="center" o:hrstd="t" o:hr="t" fillcolor="#a0a0a0" stroked="f"/>
-        </w:pict>
-      </w:r>
-    </w:p>
-    <w:p>
-      <w:pPr>
+      </w:pPr>
+      <w:r>
         <w:rPr>
           <w:b/>
           <w:bCs/>
         </w:rPr>
-      </w:pPr>
-      <w:r>
-        <w:rPr>
-          <w:rFonts w:ascii="Segoe UI Emoji" w:hAnsi="Segoe UI Emoji" w:cs="Segoe UI Emoji"/>
-          <w:b/>
-          <w:bCs/>
-        </w:rPr>
-        <w:t>⚙️</w:t>
-      </w:r>
-      <w:r>
+        <w:t>Phase 2: Direction-Aware Movement</w:t>
+      </w:r>
+    </w:p>
+    <w:p>
+      <w:pPr>
         <w:rPr>
           <w:b/>
           <w:bCs/>
         </w:rPr>
-        <w:t xml:space="preserve"> Phase 2: Direction-Aware Movement</w:t>
-      </w:r>
-    </w:p>
-    <w:p>
-      <w:pPr>
+      </w:pPr>
+      <w:r>
         <w:rPr>
           <w:b/>
           <w:bCs/>
         </w:rPr>
-      </w:pPr>
-      <w:r>
-        <w:rPr>
-          <w:rFonts w:ascii="Segoe UI Emoji" w:hAnsi="Segoe UI Emoji" w:cs="Segoe UI Emoji"/>
-          <w:b/>
-          <w:bCs/>
-        </w:rPr>
-        <w:t>🎯</w:t>
-      </w:r>
-      <w:r>
+        <w:t>Goal: Factor direction and turning cost into the algorithm</w:t>
+      </w:r>
+    </w:p>
+    <w:p>
+      <w:pPr>
         <w:rPr>
           <w:b/>
           <w:bCs/>
         </w:rPr>
-        <w:t xml:space="preserve"> Goal: Factor direction and turning cost into the algorithm</w:t>
-      </w:r>
-    </w:p>
-    <w:p>
-      <w:pPr>
+      </w:pPr>
+      <w:r>
         <w:rPr>
           <w:b/>
           <w:bCs/>
         </w:rPr>
-      </w:pPr>
-      <w:r>
-        <w:rPr>
-          <w:rFonts w:ascii="Segoe UI Emoji" w:hAnsi="Segoe UI Emoji" w:cs="Segoe UI Emoji"/>
-          <w:b/>
-          <w:bCs/>
-        </w:rPr>
-        <w:t>🔨</w:t>
-      </w:r>
-      <w:r>
-        <w:rPr>
-          <w:b/>
-          <w:bCs/>
-        </w:rPr>
-        <w:t xml:space="preserve"> Features:</w:t>
+        <w:t>Features:</w:t>
       </w:r>
     </w:p>
     <w:p>
@@ -1010,6 +923,7 @@
         </w:numPr>
       </w:pPr>
       <w:r>
+        <w:lastRenderedPageBreak/>
         <w:t>g(n) now includes step + turn costs</w:t>
       </w:r>
     </w:p>
@@ -1021,7 +935,6 @@
         </w:numPr>
       </w:pPr>
       <w:r>
-        <w:lastRenderedPageBreak/>
         <w:t>A* considers same cell approached from different directions as different states</w:t>
       </w:r>
     </w:p>
@@ -1034,103 +947,87 @@
       </w:pPr>
       <w:r>
         <w:rPr>
-          <w:rFonts w:ascii="Segoe UI Emoji" w:hAnsi="Segoe UI Emoji" w:cs="Segoe UI Emoji"/>
           <w:b/>
           <w:bCs/>
         </w:rPr>
-        <w:t>✅</w:t>
-      </w:r>
-      <w:r>
+        <w:t>Completion Criteria:</w:t>
+      </w:r>
+    </w:p>
+    <w:p>
+      <w:pPr>
+        <w:numPr>
+          <w:ilvl w:val="0"/>
+          <w:numId w:val="18"/>
+        </w:numPr>
+      </w:pPr>
+      <w:r>
+        <w:t>Solver adapts to turning penalties</w:t>
+      </w:r>
+    </w:p>
+    <w:p>
+      <w:pPr>
+        <w:numPr>
+          <w:ilvl w:val="0"/>
+          <w:numId w:val="18"/>
+        </w:numPr>
+      </w:pPr>
+      <w:r>
+        <w:t>JUnit tests verify that the path is:</w:t>
+      </w:r>
+    </w:p>
+    <w:p>
+      <w:pPr>
+        <w:numPr>
+          <w:ilvl w:val="1"/>
+          <w:numId w:val="18"/>
+        </w:numPr>
+      </w:pPr>
+      <w:r>
+        <w:t>Not necessarily the shortest in distance</w:t>
+      </w:r>
+    </w:p>
+    <w:p>
+      <w:pPr>
+        <w:numPr>
+          <w:ilvl w:val="1"/>
+          <w:numId w:val="18"/>
+        </w:numPr>
+      </w:pPr>
+      <w:r>
+        <w:t>Optimal in total cost (steps + turns)</w:t>
+      </w:r>
+    </w:p>
+    <w:p>
+      <w:pPr>
+        <w:numPr>
+          <w:ilvl w:val="0"/>
+          <w:numId w:val="18"/>
+        </w:numPr>
+      </w:pPr>
+      <w:r>
+        <w:t>Directional logic is tested independently</w:t>
+      </w:r>
+    </w:p>
+    <w:p>
+      <w:r>
+        <w:pict w14:anchorId="3ECE9698">
+          <v:rect id="_x0000_i1029" style="width:0;height:1.5pt" o:hralign="center" o:hrstd="t" o:hr="t" fillcolor="#a0a0a0" stroked="f"/>
+        </w:pict>
+      </w:r>
+    </w:p>
+    <w:p>
+      <w:pPr>
         <w:rPr>
           <w:b/>
           <w:bCs/>
         </w:rPr>
-        <w:t xml:space="preserve"> Completion Criteria:</w:t>
-      </w:r>
-    </w:p>
-    <w:p>
-      <w:pPr>
-        <w:numPr>
-          <w:ilvl w:val="0"/>
-          <w:numId w:val="18"/>
-        </w:numPr>
-      </w:pPr>
-      <w:r>
-        <w:t>Solver adapts to turning penalties</w:t>
-      </w:r>
-    </w:p>
-    <w:p>
-      <w:pPr>
-        <w:numPr>
-          <w:ilvl w:val="0"/>
-          <w:numId w:val="18"/>
-        </w:numPr>
-      </w:pPr>
-      <w:r>
-        <w:t>JUnit tests verify that the path is:</w:t>
-      </w:r>
-    </w:p>
-    <w:p>
-      <w:pPr>
-        <w:numPr>
-          <w:ilvl w:val="1"/>
-          <w:numId w:val="18"/>
-        </w:numPr>
-      </w:pPr>
-      <w:r>
-        <w:t>Not necessarily the shortest in distance</w:t>
-      </w:r>
-    </w:p>
-    <w:p>
-      <w:pPr>
-        <w:numPr>
-          <w:ilvl w:val="1"/>
-          <w:numId w:val="18"/>
-        </w:numPr>
-      </w:pPr>
-      <w:r>
-        <w:t>Optimal in total cost (steps + turns)</w:t>
-      </w:r>
-    </w:p>
-    <w:p>
-      <w:pPr>
-        <w:numPr>
-          <w:ilvl w:val="0"/>
-          <w:numId w:val="18"/>
-        </w:numPr>
-      </w:pPr>
-      <w:r>
-        <w:t>Directional logic is tested independently</w:t>
-      </w:r>
-    </w:p>
-    <w:p>
-      <w:r>
-        <w:pict w14:anchorId="3ECE9698">
-          <v:rect id="_x0000_i1029" style="width:0;height:1.5pt" o:hralign="center" o:hrstd="t" o:hr="t" fillcolor="#a0a0a0" stroked="f"/>
-        </w:pict>
-      </w:r>
-    </w:p>
-    <w:p>
-      <w:pPr>
+      </w:pPr>
+      <w:r>
         <w:rPr>
           <w:b/>
           <w:bCs/>
         </w:rPr>
-      </w:pPr>
-      <w:r>
-        <w:rPr>
-          <w:rFonts w:ascii="Segoe UI Emoji" w:hAnsi="Segoe UI Emoji" w:cs="Segoe UI Emoji"/>
-          <w:b/>
-          <w:bCs/>
-        </w:rPr>
-        <w:t>🧠</w:t>
-      </w:r>
-      <w:r>
-        <w:rPr>
-          <w:b/>
-          <w:bCs/>
-        </w:rPr>
-        <w:t xml:space="preserve"> Phase 3: Inertial Navigation (</w:t>
+        <w:t>Phase 3: Inertial Navigation (</w:t>
       </w:r>
       <w:r>
         <w:rPr>
@@ -1156,119 +1053,95 @@
       </w:pPr>
       <w:r>
         <w:rPr>
-          <w:rFonts w:ascii="Segoe UI Emoji" w:hAnsi="Segoe UI Emoji" w:cs="Segoe UI Emoji"/>
           <w:b/>
           <w:bCs/>
         </w:rPr>
-        <w:t>🎯</w:t>
-      </w:r>
-      <w:r>
+        <w:t>Goal: Simulate real-world movement dynamics with inertia and speed</w:t>
+      </w:r>
+    </w:p>
+    <w:p>
+      <w:pPr>
         <w:rPr>
           <w:b/>
           <w:bCs/>
         </w:rPr>
-        <w:t xml:space="preserve"> Goal: Simulate real-world movement dynamics with inertia and speed</w:t>
-      </w:r>
-    </w:p>
-    <w:p>
-      <w:pPr>
+      </w:pPr>
+      <w:r>
         <w:rPr>
           <w:b/>
           <w:bCs/>
         </w:rPr>
-      </w:pPr>
-      <w:r>
-        <w:rPr>
-          <w:rFonts w:ascii="Segoe UI Emoji" w:hAnsi="Segoe UI Emoji" w:cs="Segoe UI Emoji"/>
-          <w:b/>
-          <w:bCs/>
-        </w:rPr>
-        <w:t>🔨</w:t>
-      </w:r>
-      <w:r>
+        <w:t>Features:</w:t>
+      </w:r>
+    </w:p>
+    <w:p>
+      <w:pPr>
+        <w:numPr>
+          <w:ilvl w:val="0"/>
+          <w:numId w:val="19"/>
+        </w:numPr>
+      </w:pPr>
+      <w:proofErr w:type="gramStart"/>
+      <w:r>
+        <w:t>Introduce</w:t>
+      </w:r>
+      <w:proofErr w:type="gramEnd"/>
+      <w:r>
+        <w:t xml:space="preserve"> </w:t>
+      </w:r>
+      <w:r>
+        <w:t>acceleration/deceleration</w:t>
+      </w:r>
+      <w:r>
+        <w:t xml:space="preserve"> time</w:t>
+      </w:r>
+    </w:p>
+    <w:p>
+      <w:pPr>
+        <w:numPr>
+          <w:ilvl w:val="0"/>
+          <w:numId w:val="19"/>
+        </w:numPr>
+      </w:pPr>
+      <w:r>
+        <w:t>Longer straight runs become cheaper per cell</w:t>
+      </w:r>
+    </w:p>
+    <w:p>
+      <w:pPr>
+        <w:numPr>
+          <w:ilvl w:val="0"/>
+          <w:numId w:val="19"/>
+        </w:numPr>
+      </w:pPr>
+      <w:r>
+        <w:t>Sudden stops or sharp turns increase cost</w:t>
+      </w:r>
+    </w:p>
+    <w:p>
+      <w:pPr>
+        <w:numPr>
+          <w:ilvl w:val="0"/>
+          <w:numId w:val="19"/>
+        </w:numPr>
+      </w:pPr>
+      <w:r>
+        <w:t>State includes speed and direction</w:t>
+      </w:r>
+    </w:p>
+    <w:p>
+      <w:pPr>
         <w:rPr>
           <w:b/>
           <w:bCs/>
         </w:rPr>
-        <w:t xml:space="preserve"> Features:</w:t>
-      </w:r>
-    </w:p>
-    <w:p>
-      <w:pPr>
-        <w:numPr>
-          <w:ilvl w:val="0"/>
-          <w:numId w:val="19"/>
-        </w:numPr>
-      </w:pPr>
-      <w:proofErr w:type="gramStart"/>
-      <w:r>
-        <w:t>Introduce</w:t>
-      </w:r>
-      <w:proofErr w:type="gramEnd"/>
-      <w:r>
-        <w:t xml:space="preserve"> </w:t>
-      </w:r>
-      <w:r>
-        <w:t>acceleration/deceleration</w:t>
-      </w:r>
-      <w:r>
-        <w:t xml:space="preserve"> time</w:t>
-      </w:r>
-    </w:p>
-    <w:p>
-      <w:pPr>
-        <w:numPr>
-          <w:ilvl w:val="0"/>
-          <w:numId w:val="19"/>
-        </w:numPr>
-      </w:pPr>
-      <w:r>
-        <w:t>Longer straight runs become cheaper per cell</w:t>
-      </w:r>
-    </w:p>
-    <w:p>
-      <w:pPr>
-        <w:numPr>
-          <w:ilvl w:val="0"/>
-          <w:numId w:val="19"/>
-        </w:numPr>
-      </w:pPr>
-      <w:r>
-        <w:t>Sudden stops or sharp turns increase cost</w:t>
-      </w:r>
-    </w:p>
-    <w:p>
-      <w:pPr>
-        <w:numPr>
-          <w:ilvl w:val="0"/>
-          <w:numId w:val="19"/>
-        </w:numPr>
-      </w:pPr>
-      <w:r>
-        <w:t>State includes speed and direction</w:t>
-      </w:r>
-    </w:p>
-    <w:p>
-      <w:pPr>
+      </w:pPr>
+      <w:r>
         <w:rPr>
           <w:b/>
           <w:bCs/>
         </w:rPr>
-      </w:pPr>
-      <w:r>
-        <w:rPr>
-          <w:rFonts w:ascii="Segoe UI Emoji" w:hAnsi="Segoe UI Emoji" w:cs="Segoe UI Emoji"/>
-          <w:b/>
-          <w:bCs/>
-        </w:rPr>
-        <w:t>✅</w:t>
-      </w:r>
-      <w:r>
-        <w:rPr>
-          <w:b/>
-          <w:bCs/>
-        </w:rPr>
-        <w:t xml:space="preserve"> Completion Criteria:</w:t>
+        <w:t>Completion Criteria:</w:t>
       </w:r>
     </w:p>
     <w:p>

</xml_diff>